<commit_message>
fixed team proposal due date
</commit_message>
<xml_diff>
--- a/SyllabusFall2016-Version3 nr.docx
+++ b/SyllabusFall2016-Version3 nr.docx
@@ -1070,7 +1070,37 @@
         <w:rPr>
           <w:i/>
         </w:rPr>
-        <w:t>Form Teams Here. Deadline to submit team proposals is 9/23.</w:t>
+        <w:t>Form Teams Here. Deadline to submit team proposals is 9/</w:t>
+      </w:r>
+      <w:del w:id="32" w:author="Jerry Chen" w:date="2016-09-23T16:43:00Z">
+        <w:r>
+          <w:rPr>
+            <w:i/>
+          </w:rPr>
+          <w:delText>2</w:delText>
+        </w:r>
+      </w:del>
+      <w:ins w:id="33" w:author="Jerry Chen" w:date="2016-09-23T16:43:00Z">
+        <w:r>
+          <w:rPr>
+            <w:i/>
+          </w:rPr>
+          <w:t>26</w:t>
+        </w:r>
+      </w:ins>
+      <w:del w:id="34" w:author="Jerry Chen" w:date="2016-09-23T16:43:00Z">
+        <w:r>
+          <w:rPr>
+            <w:i/>
+          </w:rPr>
+          <w:delText>3</w:delText>
+        </w:r>
+      </w:del>
+      <w:r>
+        <w:rPr>
+          <w:i/>
+        </w:rPr>
+        <w:t>.</w:t>
       </w:r>
     </w:p>
     <w:p/>
@@ -1079,7 +1109,12 @@
         <w:t>9/21 - Data cleaning. Regular expressions.</w:t>
       </w:r>
       <w:r>
-        <w:t xml:space="preserve"> Home Depot data set.</w:t>
+        <w:t xml:space="preserve"> Home Depo</w:t>
+      </w:r>
+      <w:bookmarkStart w:id="35" w:name="_GoBack"/>
+      <w:bookmarkEnd w:id="35"/>
+      <w:r>
+        <w:t>t data set.</w:t>
       </w:r>
     </w:p>
     <w:p/>
@@ -1152,7 +1187,6 @@
       </w:pPr>
     </w:p>
     <w:p>
-      <w:bookmarkStart w:id="32" w:name="_GoBack"/>
       <w:r>
         <w:rPr>
           <w:color w:val="38761D"/>
@@ -1166,7 +1200,6 @@
         <w:t>a set. NLP: bag-of-words model.</w:t>
       </w:r>
     </w:p>
-    <w:bookmarkEnd w:id="32"/>
     <w:p/>
     <w:p>
       <w:r>

</xml_diff>